<commit_message>
final writing and powerpoint
</commit_message>
<xml_diff>
--- a/Final_Draft_JB.docx
+++ b/Final_Draft_JB.docx
@@ -465,13 +465,7 @@
         <w:rPr>
           <w:rFonts w:ascii="Palatino Linotype" w:hAnsi="Palatino Linotype"/>
         </w:rPr>
-        <w:t>Feeding America reports that in 2023, 47 million people in the United States, including 14 million children, faced food insecurity.</w:t>
-      </w:r>
-      <w:r>
-        <w:rPr>
-          <w:rFonts w:ascii="Palatino Linotype" w:hAnsi="Palatino Linotype"/>
-        </w:rPr>
-        <w:t xml:space="preserve"> </w:t>
+        <w:t xml:space="preserve">Feeding America reports that in 2023, 47 million people in the United States, including 14 million children, faced food insecurity. </w:t>
       </w:r>
       <w:r>
         <w:rPr>
@@ -1651,7 +1645,21 @@
         <w:rPr>
           <w:rFonts w:ascii="Palatino Linotype" w:hAnsi="Palatino Linotype"/>
         </w:rPr>
-        <w:t>New Yorkers In Need</w:t>
+        <w:t xml:space="preserve">New Yorkers </w:t>
+      </w:r>
+      <w:proofErr w:type="gramStart"/>
+      <w:r>
+        <w:rPr>
+          <w:rFonts w:ascii="Palatino Linotype" w:hAnsi="Palatino Linotype"/>
+        </w:rPr>
+        <w:t>In</w:t>
+      </w:r>
+      <w:proofErr w:type="gramEnd"/>
+      <w:r>
+        <w:rPr>
+          <w:rFonts w:ascii="Palatino Linotype" w:hAnsi="Palatino Linotype"/>
+        </w:rPr>
+        <w:t xml:space="preserve"> Need</w:t>
       </w:r>
       <w:r>
         <w:rPr>
@@ -2300,6 +2308,7 @@
         </w:rPr>
         <w:t xml:space="preserve"> </w:t>
       </w:r>
+      <w:proofErr w:type="gramStart"/>
       <w:r>
         <w:rPr>
           <w:rFonts w:ascii="Palatino Linotype" w:hAnsi="Palatino Linotype"/>
@@ -2310,7 +2319,14 @@
         <w:rPr>
           <w:rFonts w:ascii="Palatino Linotype" w:hAnsi="Palatino Linotype"/>
         </w:rPr>
-        <w:t>to extract information on the most important features</w:t>
+        <w:t>to</w:t>
+      </w:r>
+      <w:proofErr w:type="gramEnd"/>
+      <w:r>
+        <w:rPr>
+          <w:rFonts w:ascii="Palatino Linotype" w:hAnsi="Palatino Linotype"/>
+        </w:rPr>
+        <w:t xml:space="preserve"> extract information on the most important features</w:t>
       </w:r>
       <w:r>
         <w:rPr>
@@ -2639,7 +2655,21 @@
         <w:rPr>
           <w:rFonts w:ascii="Palatino Linotype" w:hAnsi="Palatino Linotype"/>
         </w:rPr>
-        <w:t xml:space="preserve"> Their 2025 data however, due to availability, are only estimates, as a result this year cannot reliably be used in cross validation in the models so 2024 is the last year that can be utilized to build and validate the model.</w:t>
+        <w:t xml:space="preserve"> Their 2025 data however, due to availability, are only estimates, as a result this year </w:t>
+      </w:r>
+      <w:proofErr w:type="gramStart"/>
+      <w:r>
+        <w:rPr>
+          <w:rFonts w:ascii="Palatino Linotype" w:hAnsi="Palatino Linotype"/>
+        </w:rPr>
+        <w:t>cannot reliably</w:t>
+      </w:r>
+      <w:proofErr w:type="gramEnd"/>
+      <w:r>
+        <w:rPr>
+          <w:rFonts w:ascii="Palatino Linotype" w:hAnsi="Palatino Linotype"/>
+        </w:rPr>
+        <w:t xml:space="preserve"> be used in cross validation in the models so 2024 is the last year that can be utilized to build and validate the model.</w:t>
       </w:r>
     </w:p>
     <w:p>
@@ -2727,7 +2757,21 @@
         <w:rPr>
           <w:rFonts w:ascii="Palatino Linotype" w:hAnsi="Palatino Linotype"/>
         </w:rPr>
-        <w:t xml:space="preserve"> are some of the socio-economic variables chosen for the model. Similar to the dependent variable (food insecurity), the data for these variables is procured by UW’s Population Health Institute, but the data originates from Bureau of Labor Statistics (Unemployment) and the census county level surveys (</w:t>
+        <w:t xml:space="preserve"> are some of the socio-economic variables chosen for the model. </w:t>
+      </w:r>
+      <w:proofErr w:type="gramStart"/>
+      <w:r>
+        <w:rPr>
+          <w:rFonts w:ascii="Palatino Linotype" w:hAnsi="Palatino Linotype"/>
+        </w:rPr>
+        <w:t>Similar to</w:t>
+      </w:r>
+      <w:proofErr w:type="gramEnd"/>
+      <w:r>
+        <w:rPr>
+          <w:rFonts w:ascii="Palatino Linotype" w:hAnsi="Palatino Linotype"/>
+        </w:rPr>
+        <w:t xml:space="preserve"> the dependent variable (food insecurity), the data for these variables is procured by UW’s Population Health Institute, but the data originates from Bureau of Labor Statistics (Unemployment) and the census county level surveys (</w:t>
       </w:r>
       <w:r>
         <w:rPr>
@@ -2895,7 +2939,22 @@
     <w:p>
       <w:pPr>
         <w:spacing w:after="170" w:line="302" w:lineRule="auto"/>
-        <w:jc w:val="center"/>
+        <w:rPr>
+          <w:rFonts w:ascii="Palatino Linotype" w:hAnsi="Palatino Linotype"/>
+        </w:rPr>
+      </w:pPr>
+    </w:p>
+    <w:p>
+      <w:pPr>
+        <w:spacing w:after="170" w:line="302" w:lineRule="auto"/>
+        <w:rPr>
+          <w:rFonts w:ascii="Palatino Linotype" w:hAnsi="Palatino Linotype"/>
+        </w:rPr>
+      </w:pPr>
+    </w:p>
+    <w:p>
+      <w:pPr>
+        <w:spacing w:after="170" w:line="302" w:lineRule="auto"/>
         <w:rPr>
           <w:rFonts w:ascii="Palatino Linotype" w:hAnsi="Palatino Linotype"/>
         </w:rPr>
@@ -2905,14 +2964,15 @@
           <w:rFonts w:ascii="Palatino Linotype" w:hAnsi="Palatino Linotype"/>
           <w:noProof/>
         </w:rPr>
+        <w:lastRenderedPageBreak/>
         <w:drawing>
-          <wp:anchor distT="0" distB="0" distL="114300" distR="114300" simplePos="0" relativeHeight="251661312" behindDoc="1" locked="0" layoutInCell="1" allowOverlap="1" wp14:anchorId="7E840DBB" wp14:editId="5F67940A">
+          <wp:anchor distT="0" distB="0" distL="114300" distR="114300" simplePos="0" relativeHeight="251661312" behindDoc="1" locked="0" layoutInCell="1" allowOverlap="1" wp14:anchorId="7E840DBB" wp14:editId="19A30FB1">
             <wp:simplePos x="0" y="0"/>
-            <wp:positionH relativeFrom="column">
-              <wp:posOffset>1325575</wp:posOffset>
+            <wp:positionH relativeFrom="margin">
+              <wp:align>center</wp:align>
             </wp:positionH>
             <wp:positionV relativeFrom="paragraph">
-              <wp:posOffset>38100</wp:posOffset>
+              <wp:posOffset>39370</wp:posOffset>
             </wp:positionV>
             <wp:extent cx="3234479" cy="1991139"/>
             <wp:effectExtent l="38100" t="38100" r="99695" b="104775"/>
@@ -2995,30 +3055,7 @@
     <w:p>
       <w:pPr>
         <w:spacing w:after="170" w:line="302" w:lineRule="auto"/>
-        <w:rPr>
-          <w:rFonts w:ascii="Palatino Linotype" w:hAnsi="Palatino Linotype"/>
-        </w:rPr>
-      </w:pPr>
-    </w:p>
-    <w:p>
-      <w:pPr>
-        <w:spacing w:after="170" w:line="302" w:lineRule="auto"/>
-        <w:rPr>
-          <w:rFonts w:ascii="Palatino Linotype" w:hAnsi="Palatino Linotype"/>
-        </w:rPr>
-      </w:pPr>
-    </w:p>
-    <w:p>
-      <w:pPr>
-        <w:spacing w:after="170" w:line="302" w:lineRule="auto"/>
         <w:jc w:val="center"/>
-        <w:rPr>
-          <w:rFonts w:ascii="Palatino Linotype" w:hAnsi="Palatino Linotype"/>
-          <w:sz w:val="16"/>
-          <w:szCs w:val="16"/>
-        </w:rPr>
-      </w:pPr>
-      <w:r>
         <w:rPr>
           <w:rFonts w:ascii="Palatino Linotype" w:hAnsi="Palatino Linotype"/>
           <w:i/>
@@ -3026,14 +3063,72 @@
           <w:sz w:val="16"/>
           <w:szCs w:val="16"/>
         </w:rPr>
-        <w:t>Figure 1.0 :</w:t>
-      </w:r>
-      <w:r>
-        <w:rPr>
-          <w:rFonts w:ascii="Palatino Linotype" w:hAnsi="Palatino Linotype"/>
+      </w:pPr>
+    </w:p>
+    <w:p>
+      <w:pPr>
+        <w:spacing w:after="170" w:line="302" w:lineRule="auto"/>
+        <w:jc w:val="center"/>
+        <w:rPr>
+          <w:rFonts w:ascii="Palatino Linotype" w:hAnsi="Palatino Linotype"/>
+          <w:i/>
+          <w:iCs/>
           <w:sz w:val="16"/>
           <w:szCs w:val="16"/>
         </w:rPr>
+      </w:pPr>
+    </w:p>
+    <w:p>
+      <w:pPr>
+        <w:spacing w:after="170" w:line="302" w:lineRule="auto"/>
+        <w:jc w:val="center"/>
+        <w:rPr>
+          <w:rFonts w:ascii="Palatino Linotype" w:hAnsi="Palatino Linotype"/>
+          <w:i/>
+          <w:iCs/>
+          <w:sz w:val="16"/>
+          <w:szCs w:val="16"/>
+        </w:rPr>
+      </w:pPr>
+    </w:p>
+    <w:p>
+      <w:pPr>
+        <w:spacing w:after="170" w:line="302" w:lineRule="auto"/>
+        <w:jc w:val="center"/>
+        <w:rPr>
+          <w:rFonts w:ascii="Palatino Linotype" w:hAnsi="Palatino Linotype"/>
+          <w:sz w:val="16"/>
+          <w:szCs w:val="16"/>
+        </w:rPr>
+      </w:pPr>
+      <w:r>
+        <w:rPr>
+          <w:rFonts w:ascii="Palatino Linotype" w:hAnsi="Palatino Linotype"/>
+          <w:i/>
+          <w:iCs/>
+          <w:sz w:val="16"/>
+          <w:szCs w:val="16"/>
+        </w:rPr>
+        <w:t xml:space="preserve">Figure </w:t>
+      </w:r>
+      <w:proofErr w:type="gramStart"/>
+      <w:r>
+        <w:rPr>
+          <w:rFonts w:ascii="Palatino Linotype" w:hAnsi="Palatino Linotype"/>
+          <w:i/>
+          <w:iCs/>
+          <w:sz w:val="16"/>
+          <w:szCs w:val="16"/>
+        </w:rPr>
+        <w:t>1.0 :</w:t>
+      </w:r>
+      <w:proofErr w:type="gramEnd"/>
+      <w:r>
+        <w:rPr>
+          <w:rFonts w:ascii="Palatino Linotype" w:hAnsi="Palatino Linotype"/>
+          <w:sz w:val="16"/>
+          <w:szCs w:val="16"/>
+        </w:rPr>
         <w:t xml:space="preserve"> Numerical Missingness (EDA)</w:t>
       </w:r>
     </w:p>
@@ -3060,13 +3155,41 @@
         <w:rPr>
           <w:rFonts w:ascii="Palatino Linotype" w:hAnsi="Palatino Linotype"/>
         </w:rPr>
-        <w:t xml:space="preserve"> across academia and professional spaces thus there are no strict guidelines for a threshold of when its ok to impute missing variables and when its not. </w:t>
-      </w:r>
-      <w:r>
-        <w:rPr>
-          <w:rFonts w:ascii="Palatino Linotype" w:hAnsi="Palatino Linotype"/>
-        </w:rPr>
-        <w:t>Given the nature of the data (longitudinal and cross county) any missingness under 50% will be considered for imputation. However, several iterations of imputing thresholds will be used in the models. So 50% will be the maximum and can be expected to be walked back throughout the process.</w:t>
+        <w:t xml:space="preserve"> across academia and professional spaces thus there are no strict guidelines for a threshold of when </w:t>
+      </w:r>
+      <w:proofErr w:type="gramStart"/>
+      <w:r>
+        <w:rPr>
+          <w:rFonts w:ascii="Palatino Linotype" w:hAnsi="Palatino Linotype"/>
+        </w:rPr>
+        <w:t>its</w:t>
+      </w:r>
+      <w:proofErr w:type="gramEnd"/>
+      <w:r>
+        <w:rPr>
+          <w:rFonts w:ascii="Palatino Linotype" w:hAnsi="Palatino Linotype"/>
+        </w:rPr>
+        <w:t xml:space="preserve"> ok to impute missing variables and when its not. </w:t>
+      </w:r>
+      <w:r>
+        <w:rPr>
+          <w:rFonts w:ascii="Palatino Linotype" w:hAnsi="Palatino Linotype"/>
+        </w:rPr>
+        <w:t xml:space="preserve">Given the nature of the data (longitudinal and cross county) any missingness under 50% will be considered for imputation. However, several iterations of imputing thresholds will be used in the models. </w:t>
+      </w:r>
+      <w:proofErr w:type="gramStart"/>
+      <w:r>
+        <w:rPr>
+          <w:rFonts w:ascii="Palatino Linotype" w:hAnsi="Palatino Linotype"/>
+        </w:rPr>
+        <w:t>So</w:t>
+      </w:r>
+      <w:proofErr w:type="gramEnd"/>
+      <w:r>
+        <w:rPr>
+          <w:rFonts w:ascii="Palatino Linotype" w:hAnsi="Palatino Linotype"/>
+        </w:rPr>
+        <w:t xml:space="preserve"> 50% will be the maximum and can be expected to be walked back throughout the process.</w:t>
       </w:r>
     </w:p>
     <w:p>
@@ -3131,7 +3254,7 @@
           <w:noProof/>
         </w:rPr>
         <w:drawing>
-          <wp:anchor distT="0" distB="0" distL="114300" distR="114300" simplePos="0" relativeHeight="251662336" behindDoc="1" locked="0" layoutInCell="1" allowOverlap="1" wp14:anchorId="186B3E07" wp14:editId="6419521F">
+          <wp:anchor distT="0" distB="0" distL="114300" distR="114300" simplePos="0" relativeHeight="251662336" behindDoc="1" locked="0" layoutInCell="1" allowOverlap="1" wp14:anchorId="186B3E07" wp14:editId="1F9DC774">
             <wp:simplePos x="0" y="0"/>
             <wp:positionH relativeFrom="column">
               <wp:posOffset>1332890</wp:posOffset>
@@ -3291,6 +3414,7 @@
           <w:b/>
           <w:bCs/>
         </w:rPr>
+        <w:lastRenderedPageBreak/>
         <w:t xml:space="preserve">4.3. </w:t>
       </w:r>
       <w:r>
@@ -3321,7 +3445,6 @@
         <w:rPr>
           <w:rFonts w:ascii="Palatino Linotype" w:hAnsi="Palatino Linotype"/>
         </w:rPr>
-        <w:lastRenderedPageBreak/>
         <w:t xml:space="preserve">From a </w:t>
       </w:r>
       <w:r>
@@ -3493,7 +3616,21 @@
         <w:rPr>
           <w:rFonts w:ascii="Palatino Linotype" w:hAnsi="Palatino Linotype"/>
         </w:rPr>
-        <w:t xml:space="preserve">This trend is also present across most, if not all of the New York State counties during the </w:t>
+        <w:t xml:space="preserve">This trend is also present across most, if not </w:t>
+      </w:r>
+      <w:proofErr w:type="gramStart"/>
+      <w:r>
+        <w:rPr>
+          <w:rFonts w:ascii="Palatino Linotype" w:hAnsi="Palatino Linotype"/>
+        </w:rPr>
+        <w:t>all of</w:t>
+      </w:r>
+      <w:proofErr w:type="gramEnd"/>
+      <w:r>
+        <w:rPr>
+          <w:rFonts w:ascii="Palatino Linotype" w:hAnsi="Palatino Linotype"/>
+        </w:rPr>
+        <w:t xml:space="preserve"> the New York State counties during the </w:t>
       </w:r>
       <w:r>
         <w:rPr>
@@ -4024,7 +4161,21 @@
         <w:rPr>
           <w:rFonts w:ascii="Palatino Linotype" w:hAnsi="Palatino Linotype"/>
         </w:rPr>
-        <w:t>It is also worth noting that there were no categorical variables that needed to be imputed at the moment, that code was left in as a placeholder if it was decided that new data needed to be pulled in or the missingness threshold increased.</w:t>
+        <w:t xml:space="preserve">It is also worth noting that there were no categorical variables that needed to be imputed </w:t>
+      </w:r>
+      <w:proofErr w:type="gramStart"/>
+      <w:r>
+        <w:rPr>
+          <w:rFonts w:ascii="Palatino Linotype" w:hAnsi="Palatino Linotype"/>
+        </w:rPr>
+        <w:t>at the moment</w:t>
+      </w:r>
+      <w:proofErr w:type="gramEnd"/>
+      <w:r>
+        <w:rPr>
+          <w:rFonts w:ascii="Palatino Linotype" w:hAnsi="Palatino Linotype"/>
+        </w:rPr>
+        <w:t>, that code was left in as a placeholder if it was decided that new data needed to be pulled in or the missingness threshold increased.</w:t>
       </w:r>
       <w:r>
         <w:rPr>
@@ -4036,13 +4187,7 @@
         <w:rPr>
           <w:rFonts w:ascii="Palatino Linotype" w:hAnsi="Palatino Linotype"/>
         </w:rPr>
-        <w:t xml:space="preserve"> This step was added </w:t>
-      </w:r>
-      <w:r>
-        <w:rPr>
-          <w:rFonts w:ascii="Palatino Linotype" w:hAnsi="Palatino Linotype"/>
-        </w:rPr>
-        <w:t xml:space="preserve">for </w:t>
+        <w:t xml:space="preserve"> This step was added for </w:t>
       </w:r>
       <w:proofErr w:type="spellStart"/>
       <w:r>
@@ -4144,7 +4289,21 @@
         <w:rPr>
           <w:rFonts w:ascii="Palatino Linotype" w:hAnsi="Palatino Linotype"/>
         </w:rPr>
-        <w:t xml:space="preserve"> is necessary</w:t>
+        <w:t xml:space="preserve"> </w:t>
+      </w:r>
+      <w:proofErr w:type="gramStart"/>
+      <w:r>
+        <w:rPr>
+          <w:rFonts w:ascii="Palatino Linotype" w:hAnsi="Palatino Linotype"/>
+        </w:rPr>
+        <w:t>is</w:t>
+      </w:r>
+      <w:proofErr w:type="gramEnd"/>
+      <w:r>
+        <w:rPr>
+          <w:rFonts w:ascii="Palatino Linotype" w:hAnsi="Palatino Linotype"/>
+        </w:rPr>
+        <w:t xml:space="preserve"> necessary</w:t>
       </w:r>
       <w:r>
         <w:rPr>
@@ -4226,7 +4385,21 @@
         <w:rPr>
           <w:rFonts w:ascii="Palatino Linotype" w:hAnsi="Palatino Linotype"/>
         </w:rPr>
-        <w:t xml:space="preserve">An additional step in feature engineering was adding a semi-geographic piece to the model, as geography is known to be a crucial piece to many socio-economic problems. Building off of the </w:t>
+        <w:t xml:space="preserve">An additional step in feature engineering was adding a semi-geographic piece to the model, as geography is known to be a crucial piece to many socio-economic problems. Building </w:t>
+      </w:r>
+      <w:proofErr w:type="gramStart"/>
+      <w:r>
+        <w:rPr>
+          <w:rFonts w:ascii="Palatino Linotype" w:hAnsi="Palatino Linotype"/>
+        </w:rPr>
+        <w:t>off of</w:t>
+      </w:r>
+      <w:proofErr w:type="gramEnd"/>
+      <w:r>
+        <w:rPr>
+          <w:rFonts w:ascii="Palatino Linotype" w:hAnsi="Palatino Linotype"/>
+        </w:rPr>
+        <w:t xml:space="preserve"> the </w:t>
       </w:r>
       <w:proofErr w:type="spellStart"/>
       <w:r>
@@ -5048,6 +5221,7 @@
         <w:t xml:space="preserve"> </w:t>
       </w:r>
       <w:proofErr w:type="spellStart"/>
+      <w:proofErr w:type="gramStart"/>
       <w:r>
         <w:rPr>
           <w:rFonts w:ascii="Palatino Linotype" w:hAnsi="Palatino Linotype"/>
@@ -5055,6 +5229,7 @@
         <w:t>fillna.mean</w:t>
       </w:r>
       <w:proofErr w:type="spellEnd"/>
+      <w:proofErr w:type="gramEnd"/>
       <w:r>
         <w:rPr>
           <w:rFonts w:ascii="Palatino Linotype" w:hAnsi="Palatino Linotype"/>
@@ -5062,6 +5237,7 @@
         <w:t xml:space="preserve">() was used for missing numeric variables, while </w:t>
       </w:r>
       <w:proofErr w:type="spellStart"/>
+      <w:proofErr w:type="gramStart"/>
       <w:r>
         <w:rPr>
           <w:rFonts w:ascii="Palatino Linotype" w:hAnsi="Palatino Linotype"/>
@@ -5069,6 +5245,7 @@
         <w:t>fillna.mode</w:t>
       </w:r>
       <w:proofErr w:type="spellEnd"/>
+      <w:proofErr w:type="gramEnd"/>
       <w:r>
         <w:rPr>
           <w:rFonts w:ascii="Palatino Linotype" w:hAnsi="Palatino Linotype"/>
@@ -5087,7 +5264,21 @@
         <w:rPr>
           <w:rFonts w:ascii="Palatino Linotype" w:hAnsi="Palatino Linotype"/>
         </w:rPr>
-        <w:t xml:space="preserve">Sequence creation is an important aspect to capture temporal patterns in the data. </w:t>
+        <w:t xml:space="preserve">Sequence creation is an important aspect to </w:t>
+      </w:r>
+      <w:proofErr w:type="gramStart"/>
+      <w:r>
+        <w:rPr>
+          <w:rFonts w:ascii="Palatino Linotype" w:hAnsi="Palatino Linotype"/>
+        </w:rPr>
+        <w:t>capture</w:t>
+      </w:r>
+      <w:proofErr w:type="gramEnd"/>
+      <w:r>
+        <w:rPr>
+          <w:rFonts w:ascii="Palatino Linotype" w:hAnsi="Palatino Linotype"/>
+        </w:rPr>
+        <w:t xml:space="preserve"> temporal patterns in the data. </w:t>
       </w:r>
       <w:r>
         <w:rPr>
@@ -5283,13 +5474,7 @@
         <w:rPr>
           <w:rFonts w:ascii="Palatino Linotype" w:hAnsi="Palatino Linotype"/>
         </w:rPr>
-        <w:t xml:space="preserve"> models demonstrated superior predictive power, accuracy, and consistency; Model 1</w:t>
-      </w:r>
-      <w:r>
-        <w:rPr>
-          <w:rFonts w:ascii="Palatino Linotype" w:hAnsi="Palatino Linotype"/>
-        </w:rPr>
-        <w:t xml:space="preserve"> </w:t>
+        <w:t xml:space="preserve"> models demonstrated superior predictive power, accuracy, and consistency; Model 1 </w:t>
       </w:r>
       <w:r>
         <w:rPr>
@@ -5315,7 +5500,21 @@
         <w:rPr>
           <w:rFonts w:ascii="Palatino Linotype" w:hAnsi="Palatino Linotype"/>
         </w:rPr>
-        <w:t xml:space="preserve">With an R-Squared of 85% a MAPE of 10.3%, MSE of 1.15 and RMSE of 1.07, XGBoost model 1 was anywhere from .5 to 4x more performant than any LSTM. </w:t>
+        <w:t>With an R-Squared of 85%</w:t>
+      </w:r>
+      <w:proofErr w:type="gramStart"/>
+      <w:r>
+        <w:rPr>
+          <w:rFonts w:ascii="Palatino Linotype" w:hAnsi="Palatino Linotype"/>
+        </w:rPr>
+        <w:t xml:space="preserve"> a MAPE</w:t>
+      </w:r>
+      <w:proofErr w:type="gramEnd"/>
+      <w:r>
+        <w:rPr>
+          <w:rFonts w:ascii="Palatino Linotype" w:hAnsi="Palatino Linotype"/>
+        </w:rPr>
+        <w:t xml:space="preserve"> of 10.3%, MSE of 1.15 and RMSE of 1.07, XGBoost model 1 was anywhere from .5 to 4x more performant than any LSTM. </w:t>
       </w:r>
     </w:p>
     <w:p>
@@ -5331,21 +5530,49 @@
           <w:rFonts w:ascii="Palatino Linotype" w:hAnsi="Palatino Linotype"/>
         </w:rPr>
         <w:lastRenderedPageBreak/>
-        <w:t>XGBoost models 2 and 3 showed notable improvements in performance over the first model (and any LSTM consequently). Growing R-squared metrics across the two models and a concurrent drop in MSE, MAPE% and RMSE can be attributed to a few changes. XGBoost model 2 brings two specific changes from model 1. This model is tuned to be faster, using a tuning grid and parallel processing. In addition to the grid and the parallel processing mechanics, model 2 also features a sped up cross-validation section, reducing the stock amount of folds from model 1, from 10 to 5 folds, in turn producing a faster, more performant model.</w:t>
-      </w:r>
-    </w:p>
-    <w:p>
-      <w:pPr>
-        <w:spacing w:after="170" w:line="302" w:lineRule="auto"/>
-        <w:rPr>
-          <w:rFonts w:ascii="Palatino Linotype" w:hAnsi="Palatino Linotype"/>
-        </w:rPr>
-      </w:pPr>
-      <w:r>
-        <w:rPr>
-          <w:rFonts w:ascii="Palatino Linotype" w:hAnsi="Palatino Linotype"/>
-        </w:rPr>
-        <w:t>The final XGBoost model adds five changes to aid performance (maximizing R-squared and minimize error metrics). The first change was just ensuring that the two lag variables created were only backward looking and not accidentally pulling in future data into the calculations of the lags. Second was preprocessing missing variable instead of dropping them (model 1</w:t>
+        <w:t xml:space="preserve">XGBoost models 2 and 3 showed notable improvements in performance over the first model (and any LSTM consequently). Growing R-squared metrics across the two models and a concurrent drop in MSE, MAPE% and RMSE can be attributed to a few changes. XGBoost model 2 brings two specific changes from model 1. This model is tuned to be faster, using a tuning grid and parallel processing. In addition to the grid and the parallel processing mechanics, model 2 also features a sped up cross-validation section, reducing the stock </w:t>
+      </w:r>
+      <w:proofErr w:type="gramStart"/>
+      <w:r>
+        <w:rPr>
+          <w:rFonts w:ascii="Palatino Linotype" w:hAnsi="Palatino Linotype"/>
+        </w:rPr>
+        <w:t>amount</w:t>
+      </w:r>
+      <w:proofErr w:type="gramEnd"/>
+      <w:r>
+        <w:rPr>
+          <w:rFonts w:ascii="Palatino Linotype" w:hAnsi="Palatino Linotype"/>
+        </w:rPr>
+        <w:t xml:space="preserve"> of folds from model 1, from 10 to 5 folds, in turn producing a faster, more performant model.</w:t>
+      </w:r>
+    </w:p>
+    <w:p>
+      <w:pPr>
+        <w:spacing w:after="170" w:line="302" w:lineRule="auto"/>
+        <w:rPr>
+          <w:rFonts w:ascii="Palatino Linotype" w:hAnsi="Palatino Linotype"/>
+        </w:rPr>
+      </w:pPr>
+      <w:r>
+        <w:rPr>
+          <w:rFonts w:ascii="Palatino Linotype" w:hAnsi="Palatino Linotype"/>
+        </w:rPr>
+        <w:t xml:space="preserve">The final XGBoost model adds five changes to aid performance (maximizing R-squared and </w:t>
+      </w:r>
+      <w:proofErr w:type="gramStart"/>
+      <w:r>
+        <w:rPr>
+          <w:rFonts w:ascii="Palatino Linotype" w:hAnsi="Palatino Linotype"/>
+        </w:rPr>
+        <w:t>minimize</w:t>
+      </w:r>
+      <w:proofErr w:type="gramEnd"/>
+      <w:r>
+        <w:rPr>
+          <w:rFonts w:ascii="Palatino Linotype" w:hAnsi="Palatino Linotype"/>
+        </w:rPr>
+        <w:t xml:space="preserve"> error metrics). The first change was just ensuring that the two lag variables created were only backward looking and not accidentally pulling in future data into the calculations of the lags. Second was preprocessing missing variable instead of dropping them (model 1</w:t>
       </w:r>
       <w:r>
         <w:rPr>
@@ -8390,7 +8617,29 @@
           <w:i/>
           <w:iCs/>
         </w:rPr>
-        <w:t>Child &amp; adolescent social work journal : C &amp; A</w:t>
+        <w:t xml:space="preserve">Child &amp; adolescent social work </w:t>
+      </w:r>
+      <w:proofErr w:type="gramStart"/>
+      <w:r>
+        <w:rPr>
+          <w:rFonts w:ascii="Palatino Linotype" w:hAnsi="Palatino Linotype"/>
+          <w:b/>
+          <w:bCs/>
+          <w:i/>
+          <w:iCs/>
+        </w:rPr>
+        <w:t>journal :</w:t>
+      </w:r>
+      <w:proofErr w:type="gramEnd"/>
+      <w:r>
+        <w:rPr>
+          <w:rFonts w:ascii="Palatino Linotype" w:hAnsi="Palatino Linotype"/>
+          <w:b/>
+          <w:bCs/>
+          <w:i/>
+          <w:iCs/>
+        </w:rPr>
+        <w:t xml:space="preserve"> C &amp; A</w:t>
       </w:r>
       <w:r>
         <w:rPr>
@@ -8536,23 +8785,51 @@
           <w:b/>
           <w:bCs/>
         </w:rPr>
-        <w:t>State Health Department Releases Report On Food Insecurity Among Adults</w:t>
-      </w:r>
-      <w:r>
-        <w:rPr>
-          <w:rFonts w:ascii="Palatino Linotype" w:hAnsi="Palatino Linotype"/>
-          <w:b/>
-          <w:bCs/>
-        </w:rPr>
-        <w:t xml:space="preserve"> – Department of Health : </w:t>
-      </w:r>
-      <w:r>
-        <w:rPr>
-          <w:rFonts w:ascii="Palatino Linotype" w:hAnsi="Palatino Linotype"/>
-          <w:b/>
-          <w:bCs/>
-        </w:rPr>
-        <w:t>https://www.health.ny.gov/press/releases/2024/2024-01-03_food_insecurity.htm</w:t>
+        <w:t xml:space="preserve">State Health Department Releases Report </w:t>
+      </w:r>
+      <w:proofErr w:type="gramStart"/>
+      <w:r>
+        <w:rPr>
+          <w:rFonts w:ascii="Palatino Linotype" w:hAnsi="Palatino Linotype"/>
+          <w:b/>
+          <w:bCs/>
+        </w:rPr>
+        <w:t>On</w:t>
+      </w:r>
+      <w:proofErr w:type="gramEnd"/>
+      <w:r>
+        <w:rPr>
+          <w:rFonts w:ascii="Palatino Linotype" w:hAnsi="Palatino Linotype"/>
+          <w:b/>
+          <w:bCs/>
+        </w:rPr>
+        <w:t xml:space="preserve"> Food Insecurity Among Adults</w:t>
+      </w:r>
+      <w:r>
+        <w:rPr>
+          <w:rFonts w:ascii="Palatino Linotype" w:hAnsi="Palatino Linotype"/>
+          <w:b/>
+          <w:bCs/>
+        </w:rPr>
+        <w:t xml:space="preserve"> – Department of </w:t>
+      </w:r>
+      <w:proofErr w:type="gramStart"/>
+      <w:r>
+        <w:rPr>
+          <w:rFonts w:ascii="Palatino Linotype" w:hAnsi="Palatino Linotype"/>
+          <w:b/>
+          <w:bCs/>
+        </w:rPr>
+        <w:t>Health :</w:t>
+      </w:r>
+      <w:proofErr w:type="gramEnd"/>
+      <w:r>
+        <w:rPr>
+          <w:rFonts w:ascii="Palatino Linotype" w:hAnsi="Palatino Linotype"/>
+          <w:b/>
+          <w:bCs/>
+        </w:rPr>
+        <w:t xml:space="preserve"> https://www.health.ny.gov/press/releases/2024/2024-01-03_food_insecurity.htm</w:t>
       </w:r>
     </w:p>
     <w:p>
@@ -8765,13 +9042,23 @@
           <w:bCs/>
         </w:rPr>
       </w:pPr>
-      <w:r>
-        <w:rPr>
-          <w:rFonts w:ascii="Palatino Linotype" w:hAnsi="Palatino Linotype"/>
-          <w:b/>
-          <w:bCs/>
-        </w:rPr>
-        <w:t xml:space="preserve">Li , Y., Zeng, H., Zhang, M., Wu, B., Zhao, Y., Yao, X., Cheng, T., Qin, X., &amp; Wu, F. (2023, March 27). </w:t>
+      <w:proofErr w:type="gramStart"/>
+      <w:r>
+        <w:rPr>
+          <w:rFonts w:ascii="Palatino Linotype" w:hAnsi="Palatino Linotype"/>
+          <w:b/>
+          <w:bCs/>
+        </w:rPr>
+        <w:t>Li ,</w:t>
+      </w:r>
+      <w:proofErr w:type="gramEnd"/>
+      <w:r>
+        <w:rPr>
+          <w:rFonts w:ascii="Palatino Linotype" w:hAnsi="Palatino Linotype"/>
+          <w:b/>
+          <w:bCs/>
+        </w:rPr>
+        <w:t xml:space="preserve"> Y., Zeng, H., Zhang, M., Wu, B., Zhao, Y., Yao, X., Cheng, T., Qin, X., &amp; Wu, F. (2023, March 27). </w:t>
       </w:r>
       <w:r>
         <w:rPr>
@@ -8919,7 +9206,25 @@
           <w:b/>
           <w:bCs/>
         </w:rPr>
-        <w:t xml:space="preserve">The State of rural New York Report. (n.d.-c). https://ruralhousing.org/wp-content/uploads/2023-State-of-Rural-New-York-Report.pdf </w:t>
+        <w:t xml:space="preserve">The State of </w:t>
+      </w:r>
+      <w:proofErr w:type="gramStart"/>
+      <w:r>
+        <w:rPr>
+          <w:rFonts w:ascii="Palatino Linotype" w:hAnsi="Palatino Linotype"/>
+          <w:b/>
+          <w:bCs/>
+        </w:rPr>
+        <w:t>rural</w:t>
+      </w:r>
+      <w:proofErr w:type="gramEnd"/>
+      <w:r>
+        <w:rPr>
+          <w:rFonts w:ascii="Palatino Linotype" w:hAnsi="Palatino Linotype"/>
+          <w:b/>
+          <w:bCs/>
+        </w:rPr>
+        <w:t xml:space="preserve"> New York Report. (n.d.-c). https://ruralhousing.org/wp-content/uploads/2023-State-of-Rural-New-York-Report.pdf </w:t>
       </w:r>
     </w:p>
     <w:p>
@@ -8955,7 +9260,25 @@
           <w:b/>
           <w:bCs/>
         </w:rPr>
-        <w:t xml:space="preserve">, S. (2025). How much missing data is too much to impute for Longitudinal Health Indicators? A preliminary guideline for the choice of the extent of missing proportion to impute with multiple imputation by chained equations. </w:t>
+        <w:t xml:space="preserve">, S. (2025). How much missing data is too much to impute for Longitudinal Health Indicators? A preliminary guideline for the choice of the extent of missing proportion to impute with multiple </w:t>
+      </w:r>
+      <w:proofErr w:type="gramStart"/>
+      <w:r>
+        <w:rPr>
+          <w:rFonts w:ascii="Palatino Linotype" w:hAnsi="Palatino Linotype"/>
+          <w:b/>
+          <w:bCs/>
+        </w:rPr>
+        <w:t>imputation</w:t>
+      </w:r>
+      <w:proofErr w:type="gramEnd"/>
+      <w:r>
+        <w:rPr>
+          <w:rFonts w:ascii="Palatino Linotype" w:hAnsi="Palatino Linotype"/>
+          <w:b/>
+          <w:bCs/>
+        </w:rPr>
+        <w:t xml:space="preserve"> by chained equations. </w:t>
       </w:r>
       <w:r>
         <w:rPr>
@@ -10581,6 +10904,7 @@
   <w:style w:type="character" w:default="1" w:styleId="DefaultParagraphFont">
     <w:name w:val="Default Paragraph Font"/>
     <w:uiPriority w:val="1"/>
+    <w:semiHidden/>
     <w:unhideWhenUsed/>
   </w:style>
   <w:style w:type="table" w:default="1" w:styleId="TableNormal">

</xml_diff>